<commit_message>
Refactored the view/controller interaction to use the adapter pattern.
This gives the added benefit of removing several pieces of data from the
controller and model that they really shouldn't know about.
Also worked more on report.
</commit_message>
<xml_diff>
--- a/Notes.docx
+++ b/Notes.docx
@@ -14,12 +14,67 @@
     </w:p>
     <w:p>
       <w:r>
-        <w:t>Research- Might want to include section on MVC and overall thoughts on design patterns etc</w:t>
+        <w:t xml:space="preserve">Research- Might want to include section on MVC and overall thoughts on design patterns </w:t>
+      </w:r>
+      <w:proofErr w:type="spellStart"/>
+      <w:r>
+        <w:t>etc</w:t>
+      </w:r>
+      <w:proofErr w:type="spellEnd"/>
+    </w:p>
+    <w:p/>
+    <w:p/>
+    <w:p>
+      <w:r>
+        <w:t>Hints</w:t>
+      </w:r>
+    </w:p>
+    <w:p>
+      <w:r>
+        <w:t>Could end up with infinite loop of moving positions in view if we don’t keep track of last position.</w:t>
+      </w:r>
+    </w:p>
+    <w:p>
+      <w:proofErr w:type="spellStart"/>
+      <w:r>
+        <w:t>Autosetting</w:t>
+      </w:r>
+      <w:proofErr w:type="spellEnd"/>
+      <w:r>
+        <w:t xml:space="preserve"> levels might not work anymore because </w:t>
+      </w:r>
+      <w:proofErr w:type="spellStart"/>
+      <w:r>
+        <w:t>updateMap</w:t>
+      </w:r>
+      <w:proofErr w:type="spellEnd"/>
+      <w:r>
+        <w:t xml:space="preserve"> won’t get called when the position moves.</w:t>
+      </w:r>
+    </w:p>
+    <w:p/>
+    <w:p>
+      <w:r>
+        <w:t>Problems</w:t>
+      </w:r>
+    </w:p>
+    <w:p>
+      <w:r>
+        <w:t>Following marker into RC going to correct level then immediately changing away from it.</w:t>
+      </w:r>
+    </w:p>
+    <w:p>
+      <w:r>
+        <w:t>Need to build new indoor state listener that can be turned on and off.</w:t>
+      </w:r>
+    </w:p>
+    <w:p>
+      <w:r>
+        <w:t>Then turn it off when you move into a new building activate the right level then turn it on again.</w:t>
       </w:r>
       <w:bookmarkStart w:id="0" w:name="_GoBack"/>
       <w:bookmarkEnd w:id="0"/>
     </w:p>
-    <w:p/>
     <w:sectPr>
       <w:pgSz w:w="11906" w:h="16838"/>
       <w:pgMar w:top="1440" w:right="1440" w:bottom="1440" w:left="1440" w:header="708" w:footer="708" w:gutter="0"/>
@@ -720,7 +775,7 @@
 </file>
 
 <file path=customXml/itemProps1.xml><?xml version="1.0" encoding="utf-8"?>
-<ds:datastoreItem xmlns:ds="http://schemas.openxmlformats.org/officeDocument/2006/customXml" ds:itemID="{FC1931A2-F939-44F3-AB12-0F91E6C3781D}">
+<ds:datastoreItem xmlns:ds="http://schemas.openxmlformats.org/officeDocument/2006/customXml" ds:itemID="{A7F8BBFA-7BBE-4652-B6E6-F20716D83BB5}">
   <ds:schemaRefs>
     <ds:schemaRef ds:uri="http://schemas.openxmlformats.org/officeDocument/2006/bibliography"/>
   </ds:schemaRefs>

</xml_diff>

<commit_message>
Continued to work on the report.
Wrote a first draft on the View design section and created a UML diagram
for it.
</commit_message>
<xml_diff>
--- a/Notes.docx
+++ b/Notes.docx
@@ -14,67 +14,19 @@
     </w:p>
     <w:p>
       <w:r>
-        <w:t xml:space="preserve">Research- Might want to include section on MVC and overall thoughts on design patterns </w:t>
-      </w:r>
-      <w:proofErr w:type="spellStart"/>
-      <w:r>
-        <w:t>etc</w:t>
-      </w:r>
-      <w:proofErr w:type="spellEnd"/>
-    </w:p>
-    <w:p/>
-    <w:p/>
-    <w:p>
-      <w:r>
-        <w:t>Hints</w:t>
+        <w:t>High Level UML take public out of everywhere</w:t>
       </w:r>
     </w:p>
     <w:p>
       <w:r>
-        <w:t>Could end up with infinite loop of moving positions in view if we don’t keep track of last position.</w:t>
-      </w:r>
-    </w:p>
-    <w:p>
-      <w:proofErr w:type="spellStart"/>
-      <w:r>
-        <w:t>Autosetting</w:t>
-      </w:r>
-      <w:proofErr w:type="spellEnd"/>
-      <w:r>
-        <w:t xml:space="preserve"> levels might not work anymore because </w:t>
-      </w:r>
-      <w:proofErr w:type="spellStart"/>
-      <w:r>
-        <w:t>updateMap</w:t>
-      </w:r>
-      <w:proofErr w:type="spellEnd"/>
-      <w:r>
-        <w:t xml:space="preserve"> won’t get called when the position moves.</w:t>
-      </w:r>
-    </w:p>
-    <w:p/>
-    <w:p>
-      <w:r>
-        <w:t>Problems</w:t>
-      </w:r>
-    </w:p>
-    <w:p>
-      <w:r>
-        <w:t>Following marker into RC going to correct level then immediately changing away from it.</w:t>
-      </w:r>
-    </w:p>
-    <w:p>
-      <w:r>
-        <w:t>Need to build new indoor state listener that can be turned on and off.</w:t>
-      </w:r>
-    </w:p>
-    <w:p>
-      <w:r>
-        <w:t>Then turn it off when you move into a new building activate the right level then turn it on again.</w:t>
+        <w:t>Still need to add to add outdoor location example in Research (search for TODO)</w:t>
       </w:r>
       <w:bookmarkStart w:id="0" w:name="_GoBack"/>
       <w:bookmarkEnd w:id="0"/>
     </w:p>
+    <w:p/>
+    <w:p/>
+    <w:p/>
     <w:sectPr>
       <w:pgSz w:w="11906" w:h="16838"/>
       <w:pgMar w:top="1440" w:right="1440" w:bottom="1440" w:left="1440" w:header="708" w:footer="708" w:gutter="0"/>
@@ -775,7 +727,7 @@
 </file>
 
 <file path=customXml/itemProps1.xml><?xml version="1.0" encoding="utf-8"?>
-<ds:datastoreItem xmlns:ds="http://schemas.openxmlformats.org/officeDocument/2006/customXml" ds:itemID="{A7F8BBFA-7BBE-4652-B6E6-F20716D83BB5}">
+<ds:datastoreItem xmlns:ds="http://schemas.openxmlformats.org/officeDocument/2006/customXml" ds:itemID="{F118905C-77AD-4846-AB42-8D7F1B0D733A}">
   <ds:schemaRefs>
     <ds:schemaRef ds:uri="http://schemas.openxmlformats.org/officeDocument/2006/bibliography"/>
   </ds:schemaRefs>

</xml_diff>

<commit_message>
Refactored model to follow design patterns.
Also added ability to choose whether stairs or lifts would be used during
the route.
</commit_message>
<xml_diff>
--- a/Notes.docx
+++ b/Notes.docx
@@ -21,10 +21,12 @@
       <w:r>
         <w:t>Still need to add to add outdoor location example in Research (search for TODO)</w:t>
       </w:r>
+    </w:p>
+    <w:p/>
+    <w:p>
       <w:bookmarkStart w:id="0" w:name="_GoBack"/>
       <w:bookmarkEnd w:id="0"/>
     </w:p>
-    <w:p/>
     <w:p/>
     <w:p/>
     <w:sectPr>
@@ -727,7 +729,7 @@
 </file>
 
 <file path=customXml/itemProps1.xml><?xml version="1.0" encoding="utf-8"?>
-<ds:datastoreItem xmlns:ds="http://schemas.openxmlformats.org/officeDocument/2006/customXml" ds:itemID="{F118905C-77AD-4846-AB42-8D7F1B0D733A}">
+<ds:datastoreItem xmlns:ds="http://schemas.openxmlformats.org/officeDocument/2006/customXml" ds:itemID="{3D494CC0-07BC-4EFA-ABC5-F87DE5D00205}">
   <ds:schemaRefs>
     <ds:schemaRef ds:uri="http://schemas.openxmlformats.org/officeDocument/2006/bibliography"/>
   </ds:schemaRefs>

</xml_diff>

<commit_message>
Continued work on report and added a few Junit tests.
</commit_message>
<xml_diff>
--- a/Notes.docx
+++ b/Notes.docx
@@ -148,54 +148,8 @@
       </w:r>
     </w:p>
     <w:p>
-      <w:r>
-        <w:t>Future Work</w:t>
-      </w:r>
-    </w:p>
-    <w:p>
-      <w:r>
-        <w:t>Route Modifiers</w:t>
-      </w:r>
-      <w:r>
-        <w:t>- Look over</w:t>
-      </w:r>
-    </w:p>
-    <w:p>
-      <w:r>
-        <w:t>Location Services</w:t>
-      </w:r>
-    </w:p>
-    <w:p>
-      <w:r>
-        <w:t>Disjoint Routes</w:t>
-      </w:r>
-      <w:r>
-        <w:t>-Flesh out</w:t>
-      </w:r>
-    </w:p>
-    <w:p>
-      <w:r>
-        <w:t>Reaching more platforms</w:t>
-      </w:r>
-      <w:r>
-        <w:t xml:space="preserve"> </w:t>
-      </w:r>
-      <w:r>
-        <w:t>Flesh out</w:t>
-      </w:r>
-    </w:p>
-    <w:p>
-      <w:r>
-        <w:t>Release and Updates</w:t>
-      </w:r>
-      <w:r>
-        <w:t xml:space="preserve"> </w:t>
-      </w:r>
-      <w:r>
-        <w:t>Flesh out</w:t>
-      </w:r>
-    </w:p>
-    <w:p>
+      <w:bookmarkStart w:id="0" w:name="_GoBack"/>
+      <w:bookmarkEnd w:id="0"/>
       <w:r>
         <w:t>Performance Analysis &amp; Future Proofing- Add results and tweak</w:t>
       </w:r>
@@ -225,7 +179,6 @@
         <w:spacing w:line="480" w:lineRule="auto"/>
       </w:pPr>
       <w:r>
-        <w:lastRenderedPageBreak/>
         <w:t xml:space="preserve">Include ODF stuff got screenshots for how the routes look better now in an email called report screenshots. Done the work should </w:t>
       </w:r>
       <w:proofErr w:type="spellStart"/>
@@ -252,8 +205,6 @@
       <w:r>
         <w:tab/>
       </w:r>
-      <w:bookmarkStart w:id="0" w:name="_GoBack"/>
-      <w:bookmarkEnd w:id="0"/>
     </w:p>
     <w:sectPr>
       <w:pgSz w:w="11906" w:h="16838"/>
@@ -972,7 +923,7 @@
 </file>
 
 <file path=customXml/itemProps1.xml><?xml version="1.0" encoding="utf-8"?>
-<ds:datastoreItem xmlns:ds="http://schemas.openxmlformats.org/officeDocument/2006/customXml" ds:itemID="{894B476F-2134-4BF4-88AC-2712B85FE4EC}">
+<ds:datastoreItem xmlns:ds="http://schemas.openxmlformats.org/officeDocument/2006/customXml" ds:itemID="{54F66C90-56BC-4C9F-8282-670598C840C4}">
   <ds:schemaRefs>
     <ds:schemaRef ds:uri="http://schemas.openxmlformats.org/officeDocument/2006/bibliography"/>
   </ds:schemaRefs>

</xml_diff>